<commit_message>
intro and methods sections
</commit_message>
<xml_diff>
--- a/manuscript/_book/_main.docx
+++ b/manuscript/_book/_main.docx
@@ -168,6 +168,363 @@
         <w:t xml:space="preserve"> </w:t>
       </w:r>
       <w:r>
+        <w:t xml:space="preserve">Alessandra</w:t>
+      </w:r>
+      <w:r>
+        <w:t xml:space="preserve"> </w:t>
+      </w:r>
+      <w:r>
+        <w:t xml:space="preserve">M.</w:t>
+      </w:r>
+      <w:r>
+        <w:t xml:space="preserve"> </w:t>
+      </w:r>
+      <w:r>
+        <w:t xml:space="preserve">Valcarcel</w:t>
+      </w:r>
+      <w:r>
+        <w:rPr>
+          <w:vertAlign w:val="superscript"/>
+        </w:rPr>
+        <w:t xml:space="preserve">8</w:t>
+      </w:r>
+      <w:r>
+        <w:t xml:space="preserve">,</w:t>
+      </w:r>
+      <w:r>
+        <w:t xml:space="preserve"> </w:t>
+      </w:r>
+      <w:r>
+        <w:t xml:space="preserve">Azeez</w:t>
+      </w:r>
+      <w:r>
+        <w:t xml:space="preserve"> </w:t>
+      </w:r>
+      <w:r>
+        <w:t xml:space="preserve">Adebimpe</w:t>
+      </w:r>
+      <w:r>
+        <w:rPr>
+          <w:vertAlign w:val="superscript"/>
+        </w:rPr>
+        <w:t xml:space="preserve">2</w:t>
+      </w:r>
+      <w:r>
+        <w:t xml:space="preserve">,</w:t>
+      </w:r>
+      <w:r>
+        <w:t xml:space="preserve"> </w:t>
+      </w:r>
+      <w:r>
+        <w:t xml:space="preserve">Armin</w:t>
+      </w:r>
+      <w:r>
+        <w:t xml:space="preserve"> </w:t>
+      </w:r>
+      <w:r>
+        <w:t xml:space="preserve">Raznahan</w:t>
+      </w:r>
+      <w:r>
+        <w:rPr>
+          <w:vertAlign w:val="superscript"/>
+        </w:rPr>
+        <w:t xml:space="preserve">6</w:t>
+      </w:r>
+      <w:r>
+        <w:t xml:space="preserve">,</w:t>
+      </w:r>
+      <w:r>
+        <w:t xml:space="preserve"> </w:t>
+      </w:r>
+      <w:r>
+        <w:t xml:space="preserve">David</w:t>
+      </w:r>
+      <w:r>
+        <w:t xml:space="preserve"> </w:t>
+      </w:r>
+      <w:r>
+        <w:t xml:space="preserve">R.</w:t>
+      </w:r>
+      <w:r>
+        <w:t xml:space="preserve"> </w:t>
+      </w:r>
+      <w:r>
+        <w:t xml:space="preserve">Roalf</w:t>
+      </w:r>
+      <w:r>
+        <w:rPr>
+          <w:vertAlign w:val="superscript"/>
+        </w:rPr>
+        <w:t xml:space="preserve">2</w:t>
+      </w:r>
+      <w:r>
+        <w:t xml:space="preserve">,</w:t>
+      </w:r>
+      <w:r>
+        <w:t xml:space="preserve"> </w:t>
+      </w:r>
+      <w:r>
+        <w:t xml:space="preserve">Tim</w:t>
+      </w:r>
+      <w:r>
+        <w:t xml:space="preserve"> </w:t>
+      </w:r>
+      <w:r>
+        <w:t xml:space="preserve">Robert-Fitzgerald</w:t>
+      </w:r>
+      <w:r>
+        <w:rPr>
+          <w:vertAlign w:val="superscript"/>
+        </w:rPr>
+        <w:t xml:space="preserve">1</w:t>
+      </w:r>
+      <w:r>
+        <w:t xml:space="preserve">,</w:t>
+      </w:r>
+      <w:r>
+        <w:t xml:space="preserve"> </w:t>
+      </w:r>
+      <w:r>
+        <w:t xml:space="preserve">Virgilio</w:t>
+      </w:r>
+      <w:r>
+        <w:t xml:space="preserve"> </w:t>
+      </w:r>
+      <w:r>
+        <w:t xml:space="preserve">Gonzenbach</w:t>
+      </w:r>
+      <w:r>
+        <w:rPr>
+          <w:vertAlign w:val="superscript"/>
+        </w:rPr>
+        <w:t xml:space="preserve">1</w:t>
+      </w:r>
+      <w:r>
+        <w:t xml:space="preserve">,</w:t>
+      </w:r>
+      <w:r>
+        <w:t xml:space="preserve"> </w:t>
+      </w:r>
+      <w:r>
+        <w:t xml:space="preserve">Ruben</w:t>
+      </w:r>
+      <w:r>
+        <w:t xml:space="preserve"> </w:t>
+      </w:r>
+      <w:r>
+        <w:t xml:space="preserve">C.</w:t>
+      </w:r>
+      <w:r>
+        <w:t xml:space="preserve"> </w:t>
+      </w:r>
+      <w:r>
+        <w:t xml:space="preserve">Gur</w:t>
+      </w:r>
+      <w:r>
+        <w:rPr>
+          <w:vertAlign w:val="superscript"/>
+        </w:rPr>
+        <w:t xml:space="preserve">2</w:t>
+      </w:r>
+      <w:r>
+        <w:rPr>
+          <w:vertAlign w:val="superscript"/>
+        </w:rPr>
+        <w:t xml:space="preserve">,</w:t>
+      </w:r>
+      <w:r>
+        <w:rPr>
+          <w:vertAlign w:val="superscript"/>
+        </w:rPr>
+        <w:t xml:space="preserve">5</w:t>
+      </w:r>
+      <w:r>
+        <w:rPr>
+          <w:vertAlign w:val="superscript"/>
+        </w:rPr>
+        <w:t xml:space="preserve">,</w:t>
+      </w:r>
+      <w:r>
+        <w:rPr>
+          <w:vertAlign w:val="superscript"/>
+        </w:rPr>
+        <w:t xml:space="preserve">3</w:t>
+      </w:r>
+      <w:r>
+        <w:t xml:space="preserve">,</w:t>
+      </w:r>
+      <w:r>
+        <w:t xml:space="preserve"> </w:t>
+      </w:r>
+      <w:r>
+        <w:t xml:space="preserve">Raquel</w:t>
+      </w:r>
+      <w:r>
+        <w:t xml:space="preserve"> </w:t>
+      </w:r>
+      <w:r>
+        <w:t xml:space="preserve">E.</w:t>
+      </w:r>
+      <w:r>
+        <w:t xml:space="preserve"> </w:t>
+      </w:r>
+      <w:r>
+        <w:t xml:space="preserve">Gur</w:t>
+      </w:r>
+      <w:r>
+        <w:rPr>
+          <w:vertAlign w:val="superscript"/>
+        </w:rPr>
+        <w:t xml:space="preserve">2</w:t>
+      </w:r>
+      <w:r>
+        <w:rPr>
+          <w:vertAlign w:val="superscript"/>
+        </w:rPr>
+        <w:t xml:space="preserve">,</w:t>
+      </w:r>
+      <w:r>
+        <w:rPr>
+          <w:vertAlign w:val="superscript"/>
+        </w:rPr>
+        <w:t xml:space="preserve">5</w:t>
+      </w:r>
+      <w:r>
+        <w:rPr>
+          <w:vertAlign w:val="superscript"/>
+        </w:rPr>
+        <w:t xml:space="preserve">,</w:t>
+      </w:r>
+      <w:r>
+        <w:rPr>
+          <w:vertAlign w:val="superscript"/>
+        </w:rPr>
+        <w:t xml:space="preserve">3</w:t>
+      </w:r>
+      <w:r>
+        <w:t xml:space="preserve">,</w:t>
+      </w:r>
+      <w:r>
+        <w:t xml:space="preserve"> </w:t>
+      </w:r>
+      <w:r>
+        <w:t xml:space="preserve">Simon</w:t>
+      </w:r>
+      <w:r>
+        <w:t xml:space="preserve"> </w:t>
+      </w:r>
+      <w:r>
+        <w:t xml:space="preserve">Vandekar</w:t>
+      </w:r>
+      <w:r>
+        <w:t xml:space="preserve">,</w:t>
+      </w:r>
+      <w:r>
+        <w:t xml:space="preserve"> </w:t>
+      </w:r>
+      <w:r>
+        <w:t xml:space="preserve">John</w:t>
+      </w:r>
+      <w:r>
+        <w:t xml:space="preserve"> </w:t>
+      </w:r>
+      <w:r>
+        <w:t xml:space="preserve">A.</w:t>
+      </w:r>
+      <w:r>
+        <w:t xml:space="preserve"> </w:t>
+      </w:r>
+      <w:r>
+        <w:t xml:space="preserve">Detre</w:t>
+      </w:r>
+      <w:r>
+        <w:rPr>
+          <w:vertAlign w:val="superscript"/>
+        </w:rPr>
+        <w:t xml:space="preserve">5</w:t>
+      </w:r>
+      <w:r>
+        <w:t xml:space="preserve">,</w:t>
+      </w:r>
+      <w:r>
+        <w:t xml:space="preserve"> </w:t>
+      </w:r>
+      <w:r>
+        <w:t xml:space="preserve">Kristin</w:t>
+      </w:r>
+      <w:r>
+        <w:t xml:space="preserve"> </w:t>
+      </w:r>
+      <w:r>
+        <w:t xml:space="preserve">A.</w:t>
+      </w:r>
+      <w:r>
+        <w:t xml:space="preserve"> </w:t>
+      </w:r>
+      <w:r>
+        <w:t xml:space="preserve">Linn</w:t>
+      </w:r>
+      <w:r>
+        <w:rPr>
+          <w:vertAlign w:val="superscript"/>
+        </w:rPr>
+        <w:t xml:space="preserve">1</w:t>
+      </w:r>
+      <w:r>
+        <w:t xml:space="preserve">,</w:t>
+      </w:r>
+      <w:r>
+        <w:t xml:space="preserve"> </w:t>
+      </w:r>
+      <w:r>
+        <w:t xml:space="preserve">Aaron</w:t>
+      </w:r>
+      <w:r>
+        <w:t xml:space="preserve"> </w:t>
+      </w:r>
+      <w:r>
+        <w:t xml:space="preserve">Alexander-Bloch</w:t>
+      </w:r>
+      <w:r>
+        <w:rPr>
+          <w:vertAlign w:val="superscript"/>
+        </w:rPr>
+        <w:t xml:space="preserve">2</w:t>
+      </w:r>
+      <w:r>
+        <w:t xml:space="preserve">,</w:t>
+      </w:r>
+      <w:r>
+        <w:t xml:space="preserve"> </w:t>
+      </w:r>
+      <w:r>
+        <w:t xml:space="preserve">Theodore</w:t>
+      </w:r>
+      <w:r>
+        <w:t xml:space="preserve"> </w:t>
+      </w:r>
+      <w:r>
+        <w:t xml:space="preserve">D.</w:t>
+      </w:r>
+      <w:r>
+        <w:t xml:space="preserve"> </w:t>
+      </w:r>
+      <w:r>
+        <w:t xml:space="preserve">Satterthwaite*</w:t>
+      </w:r>
+      <w:r>
+        <w:rPr>
+          <w:vertAlign w:val="superscript"/>
+        </w:rPr>
+        <w:t xml:space="preserve">2</w:t>
+      </w:r>
+      <w:r>
+        <w:t xml:space="preserve">,</w:t>
+      </w:r>
+      <w:r>
+        <w:t xml:space="preserve"> </w:t>
+      </w:r>
+      <w:r>
         <w:t xml:space="preserve">and</w:t>
       </w:r>
       <w:r>
@@ -200,7 +557,7 @@
         <w:pStyle w:val="Date"/>
       </w:pPr>
       <w:r>
-        <w:t xml:space="preserve">02</w:t>
+        <w:t xml:space="preserve">05</w:t>
       </w:r>
       <w:r>
         <w:t xml:space="preserve"> </w:t>
@@ -255,7 +612,7 @@
         <w:t xml:space="preserve"> </w:t>
       </w:r>
       <w:r>
-        <w:t xml:space="preserve">Department of Biostatistics, Epidemiology, and Informatics</w:t>
+        <w:t xml:space="preserve">Department of Biostatistics, Epidemiology, and Informatics, Perelman School of Medicine, University of Pennsylvania</w:t>
       </w:r>
       <w:r>
         <w:br/>
@@ -270,7 +627,97 @@
         <w:t xml:space="preserve"> </w:t>
       </w:r>
       <w:r>
-        <w:t xml:space="preserve">Perelman School of Medicine</w:t>
+        <w:t xml:space="preserve">Department of Psychiatry, Perelman School of Medicine, University of Pennsylvania</w:t>
+      </w:r>
+      <w:r>
+        <w:br/>
+      </w:r>
+      <w:r>
+        <w:rPr>
+          <w:vertAlign w:val="superscript"/>
+        </w:rPr>
+        <w:t xml:space="preserve">3</w:t>
+      </w:r>
+      <w:r>
+        <w:t xml:space="preserve"> </w:t>
+      </w:r>
+      <w:r>
+        <w:t xml:space="preserve">Department of Radiology, Perelman School of Medicine, University of Pennsylvania</w:t>
+      </w:r>
+      <w:r>
+        <w:br/>
+      </w:r>
+      <w:r>
+        <w:rPr>
+          <w:vertAlign w:val="superscript"/>
+        </w:rPr>
+        <w:t xml:space="preserve">4</w:t>
+      </w:r>
+      <w:r>
+        <w:t xml:space="preserve"> </w:t>
+      </w:r>
+      <w:r>
+        <w:t xml:space="preserve">Philadelphia Veterans Administration Medical Center</w:t>
+      </w:r>
+      <w:r>
+        <w:br/>
+      </w:r>
+      <w:r>
+        <w:rPr>
+          <w:vertAlign w:val="superscript"/>
+        </w:rPr>
+        <w:t xml:space="preserve">5</w:t>
+      </w:r>
+      <w:r>
+        <w:t xml:space="preserve"> </w:t>
+      </w:r>
+      <w:r>
+        <w:t xml:space="preserve">Department of Neurology, Perelman School of Medicine, University of Pennsylvania</w:t>
+      </w:r>
+      <w:r>
+        <w:br/>
+      </w:r>
+      <w:r>
+        <w:rPr>
+          <w:vertAlign w:val="superscript"/>
+        </w:rPr>
+        <w:t xml:space="preserve">6</w:t>
+      </w:r>
+      <w:r>
+        <w:t xml:space="preserve"> </w:t>
+      </w:r>
+      <w:r>
+        <w:t xml:space="preserve">National Institute of Mental Health, Intramural Research Program, National Institute of Health</w:t>
+      </w:r>
+      <w:r>
+        <w:br/>
+      </w:r>
+      <w:r>
+        <w:rPr>
+          <w:vertAlign w:val="superscript"/>
+        </w:rPr>
+        <w:t xml:space="preserve">7</w:t>
+      </w:r>
+      <w:r>
+        <w:t xml:space="preserve"> </w:t>
+      </w:r>
+      <w:r>
+        <w:t xml:space="preserve">Department of Biostatistics, Vanderbilt University</w:t>
+      </w:r>
+      <w:r>
+        <w:br/>
+      </w:r>
+      <w:r>
+        <w:rPr>
+          <w:vertAlign w:val="superscript"/>
+        </w:rPr>
+        <w:t xml:space="preserve">8</w:t>
+      </w:r>
+      <w:r>
+        <w:t xml:space="preserve"> </w:t>
+      </w:r>
+      <w:r>
+        <w:t xml:space="preserve">Currently employed by Genentech</w:t>
       </w:r>
     </w:p>
     <w:p>
@@ -405,11 +852,86 @@
         <w:pStyle w:val="FirstParagraph"/>
       </w:pPr>
       <w:r>
-        <w:t xml:space="preserve">Hello test!</w:t>
+        <w:t xml:space="preserve">There is increased availability of multi-modality neuroimaging data on individual subjects, where each modality contains unique information about brain structure or function. Such data promises to allow us to explore not only patterns in individual modalities, but also how patterns in individual modalities relate to each other. In addition to these comparisons, multi-modal data allows us to observe the local covariance structure, or intermodal coupling (IMCo), between modalities. This local covariance structure can be interpreted as how modalities change with respect to one another at the voxel level in individual subjects.</w:t>
+      </w:r>
+    </w:p>
+    <w:p>
+      <w:pPr>
+        <w:pStyle w:val="BodyText"/>
+      </w:pPr>
+      <w:r>
+        <w:t xml:space="preserve">Previous studies have shown IMCo analysis is complementary to single-modality analysis and unveils otherwise undetectable findings. For example, in neurodevelopment, IMCo between cortical thickness and sulcal depth has suggested the cortical sheet is generally thinner in sulcal locations when compared to gyral locations, though this relationship was more spatially heterogeneous than previously described</w:t>
+      </w:r>
+      <w:r>
+        <w:t xml:space="preserve">(</w:t>
+      </w:r>
+      <w:hyperlink w:anchor="ref-vandekar_subject-level_2016">
+        <w:r>
+          <w:rPr>
+            <w:rStyle w:val="Hyperlink"/>
+          </w:rPr>
+          <w:t xml:space="preserve">Vandekar et al., 2016</w:t>
+        </w:r>
+      </w:hyperlink>
+      <w:r>
+        <w:t xml:space="preserve">)</w:t>
+      </w:r>
+      <w:r>
+        <w:t xml:space="preserve">. Additionally, this study showed the strength of coupling was lower in males compared to females and decreased with age. A separate study exploring IMCo between cerebral blood flow and amplitude of low frequency fluctuations (ALFF) showed that age-related declines in neurovascular coupling occurred most drastically during mid-adolescence and were enriched in the dorsal attention network</w:t>
+      </w:r>
+      <w:r>
+        <w:t xml:space="preserve">(</w:t>
+      </w:r>
+      <w:hyperlink w:anchor="ref-baller_developmental_2021">
+        <w:r>
+          <w:rPr>
+            <w:rStyle w:val="Hyperlink"/>
+          </w:rPr>
+          <w:t xml:space="preserve">Baller et al., 2021</w:t>
+        </w:r>
+      </w:hyperlink>
+      <w:r>
+        <w:t xml:space="preserve">)</w:t>
+      </w:r>
+      <w:r>
+        <w:t xml:space="preserve">. There were also differences in CBF-ALFF coupling between males and females; these differences were enriched in the frontoparietal network. In multiple sclerosis, IMCo has also shown use as a data augmentation tool to improve predictive accuracy of an automated lesion detection model over models using individual modality data alone</w:t>
+      </w:r>
+      <w:r>
+        <w:t xml:space="preserve">(</w:t>
+      </w:r>
+      <w:hyperlink w:anchor="ref-valcarcelMIMoSAAutomatedMethod2018">
+        <w:r>
+          <w:rPr>
+            <w:rStyle w:val="Hyperlink"/>
+          </w:rPr>
+          <w:t xml:space="preserve">Valcarcel et al., 2018</w:t>
+        </w:r>
+      </w:hyperlink>
+      <w:r>
+        <w:t xml:space="preserve">)</w:t>
+      </w:r>
+      <w:r>
+        <w:t xml:space="preserve">.</w:t>
+      </w:r>
+    </w:p>
+    <w:p>
+      <w:pPr>
+        <w:pStyle w:val="BodyText"/>
+      </w:pPr>
+      <w:r>
+        <w:t xml:space="preserve">In these prior studies, each voxel-wise coupling value was defined as the slope of the weighted regression lines for that local neighborhood between two modalities. However, since this method of calculating IMCo is based on regression slopes, it suffers from inherent asymmetry, where coupling values depend on the order in which modalities are listed - this necessitates arbitrary, yet influential, decision-making when it comes to analysis and inhibits straight-forward interpretation. Such a measure for IMCo is also limited to only two modalities, so study of coupling between more than two modalities would require analysis of all pairwise coupling maps. As the number of total modalities increase, this quickly becomes overwhelming.</w:t>
+      </w:r>
+    </w:p>
+    <w:p>
+      <w:pPr>
+        <w:pStyle w:val="BodyText"/>
+      </w:pPr>
+      <w:r>
+        <w:t xml:space="preserve">Here, we propose a novel, PCA-based method of estimating IMCo which uses local covariance decomposition to define symmetric voxel-wise coupling values valid for two or more modalities. Thus, our approach provides a more natural and interpretable way of describing coupling in settings with two modalities and allows for simplified study of overall local covariance structure in settings with more than two modalities. To demonstrate its sensitivity to biologically relevant patterns, we show PCA-based IMCo uncovers differences in three-modality coupling with respect to age and sex throughout neurodevelopment.</w:t>
       </w:r>
     </w:p>
     <w:bookmarkEnd w:id="24"/>
-    <w:bookmarkStart w:id="29" w:name="methods"/>
+    <w:bookmarkStart w:id="34" w:name="methods"/>
     <w:p>
       <w:pPr>
         <w:pStyle w:val="Heading1"/>
@@ -427,7 +949,7 @@
         <w:t xml:space="preserve">Methods</w:t>
       </w:r>
     </w:p>
-    <w:bookmarkStart w:id="25" w:name="participants"/>
+    <w:bookmarkStart w:id="25" w:name="subjects"/>
     <w:p>
       <w:pPr>
         <w:pStyle w:val="Heading2"/>
@@ -442,7 +964,7 @@
         <w:tab/>
       </w:r>
       <w:r>
-        <w:t xml:space="preserve">Participants</w:t>
+        <w:t xml:space="preserve">Subjects</w:t>
       </w:r>
     </w:p>
     <w:p>
@@ -450,13 +972,49 @@
         <w:pStyle w:val="FirstParagraph"/>
       </w:pPr>
       <w:r>
-        <w:t xml:space="preserve">We included 803 participants (340 males) ages 8-23 (mean = 15.6; sd = 3.3) from the Philadelphia Neurodevelopmental Cohort (PNC). Of the 1445 PNC participants who underwent neuroimaging, we initially excluded those meeting any of the following criteria: history of psychoactive medication (n = 165), history of inpatient psychiatric hospitalization (n = 51), or history of medical disorders that could impact brain function (n = 166). From the remaining 1113 participants, we included those who underwent the combination of T1-weighted MRI, arterial spin labeling MRI (ASL), and resting state fMRI (rfMRI) scanning, each of acceptable image quality as determined based on automated and manual screening. This resulted in the final set of 803 participants used for this study.</w:t>
-      </w:r>
-      <w:r>
-        <w:t xml:space="preserve"> </w:t>
-      </w:r>
-      <w:r>
-        <w:t xml:space="preserve">The Institutional Review Boards of the University of Pennsylvania and the Children’s Hospital of Pennsylvania approved all study procedures. All study participants gave informed consent; for participants under the age of 18, parents or guardians provided consent and participants provided assent. Additional details of the PNC study have been previously described.</w:t>
+        <w:t xml:space="preserve">We included 803 subjects (340 males) from ages 8-23 (mean = 15.6; sd = 3.3) from the Philadelphia Neurodevelopmental Cohort (PNC)</w:t>
+      </w:r>
+      <w:r>
+        <w:t xml:space="preserve">(</w:t>
+      </w:r>
+      <w:hyperlink w:anchor="ref-satterthwaite_neuroimaging_2014">
+        <w:r>
+          <w:rPr>
+            <w:rStyle w:val="Hyperlink"/>
+          </w:rPr>
+          <w:t xml:space="preserve">Satterthwaite et al., 2014</w:t>
+        </w:r>
+      </w:hyperlink>
+      <w:r>
+        <w:t xml:space="preserve">)</w:t>
+      </w:r>
+      <w:r>
+        <w:t xml:space="preserve">. Of the 1445 PNC subjects who underwent neuroimaging, we initially excluded those meeting any of the following criteria: history of psychoactive medication (n = 165), history of inpatient psychiatric hospitalization (n = 51), or history of medical disorders that could impact brain function (n = 166). From the remaining 1113 subjects, we included those who underwent the combination of T1-weighted MRI, arterial spin labeling MRI (ASL), and resting state fMRI (rfMRI) scanning, each of acceptable image quality as determined based on automated and manual screening. This resulted in the final set of 803 subjects used for this study.</w:t>
+      </w:r>
+    </w:p>
+    <w:p>
+      <w:pPr>
+        <w:pStyle w:val="BodyText"/>
+      </w:pPr>
+      <w:r>
+        <w:t xml:space="preserve">The Institutional Review Boards of the University of Pennsylvania and the Children’s Hospital of Pennsylvania approved all study procedures. All study subjects gave informed consent; for subjects under the age of 18, parents or guardians provided consent and subjects provided assent. Additional details of the PNC study have been previously described</w:t>
+      </w:r>
+      <w:r>
+        <w:t xml:space="preserve">(</w:t>
+      </w:r>
+      <w:hyperlink w:anchor="ref-satterthwaite_neuroimaging_2014">
+        <w:r>
+          <w:rPr>
+            <w:rStyle w:val="Hyperlink"/>
+          </w:rPr>
+          <w:t xml:space="preserve">Satterthwaite et al., 2014</w:t>
+        </w:r>
+      </w:hyperlink>
+      <w:r>
+        <w:t xml:space="preserve">)</w:t>
+      </w:r>
+      <w:r>
+        <w:t xml:space="preserve">.</w:t>
       </w:r>
     </w:p>
     <w:bookmarkEnd w:id="25"/>
@@ -478,8 +1036,212 @@
         <w:t xml:space="preserve">Image acquisition</w:t>
       </w:r>
     </w:p>
+    <w:p>
+      <w:pPr>
+        <w:pStyle w:val="FirstParagraph"/>
+      </w:pPr>
+      <w:r>
+        <w:t xml:space="preserve">All PNC imaging was acquired at a single site using a 3T Siemens Tim Trio scanner with 32-channel head coil. To minimize motion, subject heads stabilized using one foam pad over each ear and one over the top of the head. Image acquisition procedures have been previously described[</w:t>
+      </w:r>
+      <w:r>
+        <w:t xml:space="preserve">Satterthwaite et al. (</w:t>
+      </w:r>
+      <w:hyperlink w:anchor="ref-satterthwaite_neuroimaging_2014">
+        <w:r>
+          <w:rPr>
+            <w:rStyle w:val="Hyperlink"/>
+          </w:rPr>
+          <w:t xml:space="preserve">2014</w:t>
+        </w:r>
+      </w:hyperlink>
+      <w:r>
+        <w:t xml:space="preserve">)</w:t>
+      </w:r>
+      <w:r>
+        <w:t xml:space="preserve">]</w:t>
+      </w:r>
+      <w:r>
+        <w:t xml:space="preserve">(</w:t>
+      </w:r>
+      <w:hyperlink w:anchor="ref-baller_developmental_2021">
+        <w:r>
+          <w:rPr>
+            <w:rStyle w:val="Hyperlink"/>
+          </w:rPr>
+          <w:t xml:space="preserve">Baller et al., 2021</w:t>
+        </w:r>
+      </w:hyperlink>
+      <w:r>
+        <w:t xml:space="preserve">)</w:t>
+      </w:r>
+      <w:r>
+        <w:t xml:space="preserve">.</w:t>
+      </w:r>
+    </w:p>
+    <w:p>
+      <w:pPr>
+        <w:pStyle w:val="BodyText"/>
+      </w:pPr>
+      <w:r>
+        <w:t xml:space="preserve">T1 structural images were used for alignment of all scans into common space. T1 images by 3D-encoded magnetization-prepared, rapid acquisition gradient echo (MPRAGE) T1-weighted sequence with the following settings:</w:t>
+      </w:r>
+      <w:r>
+        <w:t xml:space="preserve"> </w:t>
+      </w:r>
+      <m:oMath>
+        <m:sSub>
+          <m:e>
+            <m:r>
+              <m:t>T</m:t>
+            </m:r>
+          </m:e>
+          <m:sub>
+            <m:r>
+              <m:t>R</m:t>
+            </m:r>
+          </m:sub>
+        </m:sSub>
+      </m:oMath>
+      <w:r>
+        <w:t xml:space="preserve"> </w:t>
+      </w:r>
+      <w:r>
+        <w:t xml:space="preserve">= 1810 ms;</w:t>
+      </w:r>
+      <w:r>
+        <w:t xml:space="preserve"> </w:t>
+      </w:r>
+      <m:oMath>
+        <m:sSub>
+          <m:e>
+            <m:r>
+              <m:t>T</m:t>
+            </m:r>
+          </m:e>
+          <m:sub>
+            <m:r>
+              <m:t>E</m:t>
+            </m:r>
+          </m:sub>
+        </m:sSub>
+      </m:oMath>
+      <w:r>
+        <w:t xml:space="preserve"> </w:t>
+      </w:r>
+      <w:r>
+        <w:t xml:space="preserve">= 3.51 ms; FoV = 180 × 240 mm; matrix size = 192 x 256; number of slices = 160; slice thickness = 1 mm; inter-slice gap = 0 mm; resolution = 0.9375 × 0.9375 × 1 mm.</w:t>
+      </w:r>
+    </w:p>
+    <w:p>
+      <w:pPr>
+        <w:pStyle w:val="BodyText"/>
+      </w:pPr>
+      <w:r>
+        <w:t xml:space="preserve">CBF was estimated from a 3D-encoded spin-echo pseudo-continuous arterial spin labeling (pCASL) sequence with the following settings:</w:t>
+      </w:r>
+      <w:r>
+        <w:t xml:space="preserve"> </w:t>
+      </w:r>
+      <m:oMath>
+        <m:sSub>
+          <m:e>
+            <m:r>
+              <m:t>T</m:t>
+            </m:r>
+          </m:e>
+          <m:sub>
+            <m:r>
+              <m:t>R</m:t>
+            </m:r>
+          </m:sub>
+        </m:sSub>
+      </m:oMath>
+      <w:r>
+        <w:t xml:space="preserve"> </w:t>
+      </w:r>
+      <w:r>
+        <w:t xml:space="preserve">= 4000 ms;</w:t>
+      </w:r>
+      <w:r>
+        <w:t xml:space="preserve"> </w:t>
+      </w:r>
+      <m:oMath>
+        <m:sSub>
+          <m:e>
+            <m:r>
+              <m:t>T</m:t>
+            </m:r>
+          </m:e>
+          <m:sub>
+            <m:r>
+              <m:t>E</m:t>
+            </m:r>
+          </m:sub>
+        </m:sSub>
+      </m:oMath>
+      <w:r>
+        <w:t xml:space="preserve"> </w:t>
+      </w:r>
+      <w:r>
+        <w:t xml:space="preserve">= 15 ms; FoV = 220 × 220 mm; matrix size = 96 x 96; number of slices = 20; slice thickness = 5 mm; inter-slice gap = 1 mm; resolution = 2.3 x 2.3 x 6 mm; 80 volumes.</w:t>
+      </w:r>
+    </w:p>
+    <w:p>
+      <w:pPr>
+        <w:pStyle w:val="BodyText"/>
+      </w:pPr>
+      <w:r>
+        <w:t xml:space="preserve">ALFF and ReHo were estimated from six minutes of task-free functional data from a blood oxygen level-dependent (BOLD-weighted) 2D EPI sequence with the following settings:</w:t>
+      </w:r>
+      <w:r>
+        <w:t xml:space="preserve"> </w:t>
+      </w:r>
+      <m:oMath>
+        <m:sSub>
+          <m:e>
+            <m:r>
+              <m:t>T</m:t>
+            </m:r>
+          </m:e>
+          <m:sub>
+            <m:r>
+              <m:t>R</m:t>
+            </m:r>
+          </m:sub>
+        </m:sSub>
+      </m:oMath>
+      <w:r>
+        <w:t xml:space="preserve"> </w:t>
+      </w:r>
+      <w:r>
+        <w:t xml:space="preserve">= 3000 ms;</w:t>
+      </w:r>
+      <w:r>
+        <w:t xml:space="preserve"> </w:t>
+      </w:r>
+      <m:oMath>
+        <m:sSub>
+          <m:e>
+            <m:r>
+              <m:t>T</m:t>
+            </m:r>
+          </m:e>
+          <m:sub>
+            <m:r>
+              <m:t>E</m:t>
+            </m:r>
+          </m:sub>
+        </m:sSub>
+      </m:oMath>
+      <w:r>
+        <w:t xml:space="preserve"> </w:t>
+      </w:r>
+      <w:r>
+        <w:t xml:space="preserve">= 32 ms; FoV = 192 × 192 mm; matrix size = 64 x 64; number of slices = 46; slice thickness = 3 mm; inter-slice gap = 0 mm; resolution = 3 mm isotropic; 124 volumes. Subjects were instructed to stay awake, keep their eyes open and fixated on a displayed fixation cross, and remain still.</w:t>
+      </w:r>
+    </w:p>
     <w:bookmarkEnd w:id="26"/>
-    <w:bookmarkStart w:id="27" w:name="estimation-of-intermodal-coupling"/>
+    <w:bookmarkStart w:id="27" w:name="image-processing"/>
     <w:p>
       <w:pPr>
         <w:pStyle w:val="Heading2"/>
@@ -494,11 +1256,38 @@
         <w:tab/>
       </w:r>
       <w:r>
+        <w:t xml:space="preserve">Image processing</w:t>
+      </w:r>
+    </w:p>
+    <w:bookmarkEnd w:id="27"/>
+    <w:bookmarkStart w:id="28" w:name="estimation-of-intermodal-coupling"/>
+    <w:p>
+      <w:pPr>
+        <w:pStyle w:val="Heading2"/>
+      </w:pPr>
+      <w:r>
+        <w:rPr>
+          <w:rStyle w:val="SectionNumber"/>
+        </w:rPr>
+        <w:t xml:space="preserve">4.4</w:t>
+      </w:r>
+      <w:r>
+        <w:tab/>
+      </w:r>
+      <w:r>
         <w:t xml:space="preserve">Estimation of intermodal coupling</w:t>
       </w:r>
     </w:p>
-    <w:bookmarkEnd w:id="27"/>
-    <w:bookmarkStart w:id="28" w:name="statistical-analysis"/>
+    <w:p>
+      <w:pPr>
+        <w:pStyle w:val="FirstParagraph"/>
+      </w:pPr>
+      <w:r>
+        <w:t xml:space="preserve">For each subject, we calculated voxel-wise IMCo between CBF, ALFF, and ReHo modalities. First, we applied a grey matter mask to each of the three modalities. Then, within each masked modality, we globally scaled intensities to a mean of 0 and a variance of 1. This scaling is necessary because eigendecomposition is later performed on local covariance matrices, so if modalities are defined on drastically different scales, decomposition outputs will reflect differences in baseline variance between modalities rather than local coupling. Next, for each voxel, we extracted local neighborhoods from each of the three modalities and weighted voxels within these local neighborhoods proportional to a Gaussian kernel over their Euclidean distances from the central voxel - in our study, we used FWHM = 3 which corresponds to 7x7x7 voxel (14x14x14mm) local neighborhoods and a standard deviation of ___mm for the Gaussian kernel. Then, we calculated the 3x3 weighted covariance matrix between the neighborhoods, performed eigendecomposition on them, and extracted the first eigenvalue. Lastly, we scaled the first eigenvalue such that its theoretical minimum was 0 and theoretical maximum was 1 and then performed a logit transformation. This resulted in our voxel-level coupling value, where a large value suggests that the modalities covary strongly near that voxel.</w:t>
+      </w:r>
+    </w:p>
+    <w:bookmarkEnd w:id="28"/>
+    <w:bookmarkStart w:id="29" w:name="voxel-wise-statistical-analysis"/>
     <w:p>
       <w:pPr>
         <w:pStyle w:val="Heading2"/>
@@ -507,18 +1296,144 @@
         <w:rPr>
           <w:rStyle w:val="SectionNumber"/>
         </w:rPr>
-        <w:t xml:space="preserve">4.4</w:t>
+        <w:t xml:space="preserve">4.5</w:t>
       </w:r>
       <w:r>
         <w:tab/>
       </w:r>
       <w:r>
-        <w:t xml:space="preserve">Statistical analysis</w:t>
-      </w:r>
-    </w:p>
-    <w:bookmarkEnd w:id="28"/>
+        <w:t xml:space="preserve">Voxel-wise statistical analysis</w:t>
+      </w:r>
+    </w:p>
+    <w:p>
+      <w:pPr>
+        <w:pStyle w:val="FirstParagraph"/>
+      </w:pPr>
+      <w:r>
+        <w:t xml:space="preserve">We created descriptive coupling maps by taking the means and variances across all 803 subjects at each voxel location in volumetric space. We then projected these mean and variance maps to the FreeSurfer Sphere for visualization of spatial heterogeneity and cortical patterns.</w:t>
+      </w:r>
+    </w:p>
+    <w:p>
+      <w:pPr>
+        <w:pStyle w:val="BodyText"/>
+      </w:pPr>
+      <w:r>
+        <w:t xml:space="preserve">To investigate biological relevance of PCA-based IMCo, we used linear regression at each voxel to explore whether coupling was associated with age or sex effects. In all linear regressions, we controlled for race and intra-scanner motion for both ASL and rfMRI scans. To control for multiple comparisons in these voxel-level tests, we used a false discovery rate of 0.05 to correct p-values. Then, we created binary thresholded masks indicating which p-values remained significant post-correction for both age and sex. For this analysis and following analyses, we performed identical analyses for each of the three modalities individually to explore whether the presence of age and sex effects on modality intensities corresponded to the presence of age and sex effects on coupling values (Supplementary Materials).</w:t>
+      </w:r>
+    </w:p>
+    <w:p>
+      <w:pPr>
+        <w:pStyle w:val="BodyText"/>
+      </w:pPr>
+      <w:r>
+        <w:t xml:space="preserve">To visualize the extent of voxels where coupling was associated with age and sex, we counted the proportion of voxels with statistically significant age or sex effects in each of the Yeo 7 functional networks as well as in subcortical regions of interest. We also projected the thresholded p-value maps to the FreeSurfer sphere for visualization and further analyses.</w:t>
+      </w:r>
+    </w:p>
     <w:bookmarkEnd w:id="29"/>
-    <w:bookmarkStart w:id="30" w:name="results"/>
+    <w:bookmarkStart w:id="30" w:name="spin-testing"/>
+    <w:p>
+      <w:pPr>
+        <w:pStyle w:val="Heading2"/>
+      </w:pPr>
+      <w:r>
+        <w:rPr>
+          <w:rStyle w:val="SectionNumber"/>
+        </w:rPr>
+        <w:t xml:space="preserve">4.6</w:t>
+      </w:r>
+      <w:r>
+        <w:tab/>
+      </w:r>
+      <w:r>
+        <w:t xml:space="preserve">Spin testing</w:t>
+      </w:r>
+    </w:p>
+    <w:p>
+      <w:pPr>
+        <w:pStyle w:val="FirstParagraph"/>
+      </w:pPr>
+      <w:r>
+        <w:t xml:space="preserve">For each of the age and sex thresholded p-value maps projected to the Freesurfer sphere, we then tested whether the proportion of significant voxels in each functional network was enriched when compared to the proportion of significant voxels overall. Because there is an underlying spatial distribution of significant voxels, we used the spin test</w:t>
+      </w:r>
+      <w:r>
+        <w:t xml:space="preserve"> </w:t>
+      </w:r>
+      <w:r>
+        <w:t xml:space="preserve">(</w:t>
+      </w:r>
+      <w:hyperlink w:anchor="ref-alexander-bloch_testing_2018">
+        <w:r>
+          <w:rPr>
+            <w:rStyle w:val="Hyperlink"/>
+          </w:rPr>
+          <w:t xml:space="preserve">Alexander-Bloch et al., 2018</w:t>
+        </w:r>
+      </w:hyperlink>
+      <w:r>
+        <w:t xml:space="preserve">)</w:t>
+      </w:r>
+      <w:r>
+        <w:t xml:space="preserve">. Briefly, the spin test is a conservative, permutation-based test that rotates the FreeSurfer sphere randomly to create an underlying null distribution that preserves spatial patterns. In our study, we estimated the null distribution over 2,000 permutations - for each permutation, we recorded the Jaccard similarity index between the thresholded p-value map and each of the Yeo 7 networks. Finally, for each network, we calculated the p-value as the proportion of null Jaccard similarity indices equal to or greater than the observed Jaccard similarity index.</w:t>
+      </w:r>
+    </w:p>
+    <w:bookmarkEnd w:id="30"/>
+    <w:bookmarkStart w:id="33" w:name="code-availibility"/>
+    <w:p>
+      <w:pPr>
+        <w:pStyle w:val="Heading2"/>
+      </w:pPr>
+      <w:r>
+        <w:rPr>
+          <w:rStyle w:val="SectionNumber"/>
+        </w:rPr>
+        <w:t xml:space="preserve">4.7</w:t>
+      </w:r>
+      <w:r>
+        <w:tab/>
+      </w:r>
+      <w:r>
+        <w:t xml:space="preserve">Code availibility</w:t>
+      </w:r>
+    </w:p>
+    <w:p>
+      <w:pPr>
+        <w:pStyle w:val="FirstParagraph"/>
+      </w:pPr>
+      <w:r>
+        <w:t xml:space="preserve">An R package for calculating PCA-based IMCo images is available at:</w:t>
+      </w:r>
+      <w:r>
+        <w:t xml:space="preserve"> </w:t>
+      </w:r>
+      <w:hyperlink r:id="rId31">
+        <w:r>
+          <w:rPr>
+            <w:rStyle w:val="Hyperlink"/>
+          </w:rPr>
+          <w:t xml:space="preserve">https://github.com/hufengling/IMCo_PCA</w:t>
+        </w:r>
+      </w:hyperlink>
+      <w:r>
+        <w:t xml:space="preserve">. All code for analysis is available at:</w:t>
+      </w:r>
+      <w:r>
+        <w:t xml:space="preserve"> </w:t>
+      </w:r>
+      <w:hyperlink r:id="rId32">
+        <w:r>
+          <w:rPr>
+            <w:rStyle w:val="Hyperlink"/>
+          </w:rPr>
+          <w:t xml:space="preserve">https://github.com/hufengling/IMCo_analyses</w:t>
+        </w:r>
+      </w:hyperlink>
+      <w:r>
+        <w:t xml:space="preserve">.</w:t>
+      </w:r>
+    </w:p>
+    <w:bookmarkEnd w:id="33"/>
+    <w:bookmarkEnd w:id="34"/>
+    <w:bookmarkStart w:id="35" w:name="results"/>
     <w:p>
       <w:pPr>
         <w:pStyle w:val="Heading1"/>
@@ -536,8 +1451,8 @@
         <w:t xml:space="preserve">Results</w:t>
       </w:r>
     </w:p>
-    <w:bookmarkEnd w:id="30"/>
-    <w:bookmarkStart w:id="31" w:name="discussion"/>
+    <w:bookmarkEnd w:id="35"/>
+    <w:bookmarkStart w:id="36" w:name="discussion"/>
     <w:p>
       <w:pPr>
         <w:pStyle w:val="Heading1"/>
@@ -555,8 +1470,8 @@
         <w:t xml:space="preserve">Discussion</w:t>
       </w:r>
     </w:p>
-    <w:bookmarkEnd w:id="31"/>
-    <w:bookmarkStart w:id="32" w:name="supplementary-materials"/>
+    <w:bookmarkEnd w:id="36"/>
+    <w:bookmarkStart w:id="37" w:name="conclusion"/>
     <w:p>
       <w:pPr>
         <w:pStyle w:val="Heading1"/>
@@ -571,10 +1486,282 @@
         <w:tab/>
       </w:r>
       <w:r>
+        <w:t xml:space="preserve">Conclusion</w:t>
+      </w:r>
+    </w:p>
+    <w:bookmarkEnd w:id="37"/>
+    <w:bookmarkStart w:id="38" w:name="supplementary-materials"/>
+    <w:p>
+      <w:pPr>
+        <w:pStyle w:val="Heading1"/>
+      </w:pPr>
+      <w:r>
+        <w:rPr>
+          <w:rStyle w:val="SectionNumber"/>
+        </w:rPr>
+        <w:t xml:space="preserve">8</w:t>
+      </w:r>
+      <w:r>
+        <w:tab/>
+      </w:r>
+      <w:r>
         <w:t xml:space="preserve">Supplementary Materials</w:t>
       </w:r>
     </w:p>
-    <w:bookmarkEnd w:id="32"/>
+    <w:bookmarkEnd w:id="38"/>
+    <w:bookmarkStart w:id="39" w:name="acknowledgements"/>
+    <w:p>
+      <w:pPr>
+        <w:pStyle w:val="Heading1"/>
+      </w:pPr>
+      <w:r>
+        <w:rPr>
+          <w:rStyle w:val="SectionNumber"/>
+        </w:rPr>
+        <w:t xml:space="preserve">9</w:t>
+      </w:r>
+      <w:r>
+        <w:tab/>
+      </w:r>
+      <w:r>
+        <w:t xml:space="preserve">Acknowledgements</w:t>
+      </w:r>
+    </w:p>
+    <w:bookmarkEnd w:id="39"/>
+    <w:bookmarkStart w:id="51" w:name="references"/>
+    <w:p>
+      <w:pPr>
+        <w:pStyle w:val="Heading1"/>
+      </w:pPr>
+      <w:r>
+        <w:rPr>
+          <w:rStyle w:val="SectionNumber"/>
+        </w:rPr>
+        <w:t xml:space="preserve">10</w:t>
+      </w:r>
+      <w:r>
+        <w:tab/>
+      </w:r>
+      <w:r>
+        <w:t xml:space="preserve">References</w:t>
+      </w:r>
+    </w:p>
+    <w:bookmarkStart w:id="50" w:name="refs"/>
+    <w:bookmarkStart w:id="41" w:name="ref-alexander-bloch_testing_2018"/>
+    <w:p>
+      <w:pPr>
+        <w:pStyle w:val="Bibliography"/>
+      </w:pPr>
+      <w:r>
+        <w:t xml:space="preserve">Alexander-Bloch, A.F., Shou, H., Liu, S., Satterthwaite, T.D., Glahn, D.C., Shinohara, R.T., Vandekar, S.N., Raznahan, A., 2018. On testing for spatial correspondence between maps of human brain structure and function. NeuroImage 178, 540–551.</w:t>
+      </w:r>
+      <w:r>
+        <w:t xml:space="preserve"> </w:t>
+      </w:r>
+      <w:hyperlink r:id="rId40">
+        <w:r>
+          <w:rPr>
+            <w:rStyle w:val="Hyperlink"/>
+          </w:rPr>
+          <w:t xml:space="preserve">https://doi.org/10.1016/j.neuroimage.2018.05.070</w:t>
+        </w:r>
+      </w:hyperlink>
+    </w:p>
+    <w:bookmarkEnd w:id="41"/>
+    <w:bookmarkStart w:id="43" w:name="ref-baller_developmental_2021"/>
+    <w:p>
+      <w:pPr>
+        <w:pStyle w:val="Bibliography"/>
+      </w:pPr>
+      <w:r>
+        <w:t xml:space="preserve">Baller, E.B., Valcarcel, A.M., Adebimpe, A., Alexander-Bloch, A., Cui, Z., Gur, R.C., Gur, R.E., Larsen, B.L., Linn, K.A., O’Donnell, C.M., Pines, A.R., Raznahan, A., Roalf, D.R., Sydnor, V.J., Tapera, T.M., Tisdall, M.D., Vandekar, S., Xia, C.H., Detre, J.A., Shinohara, R.T., Satterthwaite, T.D., 2021. Developmental coupling of cerebral blood flow and</w:t>
+      </w:r>
+      <w:r>
+        <w:t xml:space="preserve"> </w:t>
+      </w:r>
+      <w:r>
+        <w:t xml:space="preserve">fMRI</w:t>
+      </w:r>
+      <w:r>
+        <w:t xml:space="preserve"> </w:t>
+      </w:r>
+      <w:r>
+        <w:t xml:space="preserve">fluctuations in youth.</w:t>
+      </w:r>
+      <w:r>
+        <w:t xml:space="preserve"> </w:t>
+      </w:r>
+      <w:hyperlink r:id="rId42">
+        <w:r>
+          <w:rPr>
+            <w:rStyle w:val="Hyperlink"/>
+          </w:rPr>
+          <w:t xml:space="preserve">https://doi.org/10.1101/2021.07.28.454179</w:t>
+        </w:r>
+      </w:hyperlink>
+    </w:p>
+    <w:bookmarkEnd w:id="43"/>
+    <w:bookmarkStart w:id="45" w:name="ref-satterthwaite_neuroimaging_2014"/>
+    <w:p>
+      <w:pPr>
+        <w:pStyle w:val="Bibliography"/>
+      </w:pPr>
+      <w:r>
+        <w:t xml:space="preserve">Satterthwaite, T.D., Elliott, M.A., Ruparel, K., Loughead, J., Prabhakaran, K., Calkins, M.E., Hopson, R., Jackson, C., Keefe, J., Riley, M., Mensh, F.D., Sleiman, P., Verma, R., Davatzikos, C., Hakonarson, H., Gur, R.C., Gur, R.E., 2014. Neuroimaging of the</w:t>
+      </w:r>
+      <w:r>
+        <w:t xml:space="preserve"> </w:t>
+      </w:r>
+      <w:r>
+        <w:t xml:space="preserve">Philadelphia</w:t>
+      </w:r>
+      <w:r>
+        <w:t xml:space="preserve"> </w:t>
+      </w:r>
+      <w:r>
+        <w:t xml:space="preserve">Neurodevelopmental</w:t>
+      </w:r>
+      <w:r>
+        <w:t xml:space="preserve"> </w:t>
+      </w:r>
+      <w:r>
+        <w:t xml:space="preserve">Cohort</w:t>
+      </w:r>
+      <w:r>
+        <w:t xml:space="preserve">. NeuroImage 86, 544–553.</w:t>
+      </w:r>
+      <w:r>
+        <w:t xml:space="preserve"> </w:t>
+      </w:r>
+      <w:hyperlink r:id="rId44">
+        <w:r>
+          <w:rPr>
+            <w:rStyle w:val="Hyperlink"/>
+          </w:rPr>
+          <w:t xml:space="preserve">https://doi.org/10.1016/j.neuroimage.2013.07.064</w:t>
+        </w:r>
+      </w:hyperlink>
+    </w:p>
+    <w:bookmarkEnd w:id="45"/>
+    <w:bookmarkStart w:id="47" w:name="ref-valcarcelMIMoSAAutomatedMethod2018"/>
+    <w:p>
+      <w:pPr>
+        <w:pStyle w:val="Bibliography"/>
+      </w:pPr>
+      <w:r>
+        <w:t xml:space="preserve">Valcarcel, A.M., Linn, K.A., Vandekar, S.N., Satterthwaite, T.D., Muschelli, J., Calabresi, P.A., Pham, D.L., Martin, M.L., Shinohara, R.T., 2018.</w:t>
+      </w:r>
+      <w:r>
+        <w:t xml:space="preserve"> </w:t>
+      </w:r>
+      <w:r>
+        <w:t xml:space="preserve">MIMoSA</w:t>
+      </w:r>
+      <w:r>
+        <w:t xml:space="preserve">:</w:t>
+      </w:r>
+      <w:r>
+        <w:t xml:space="preserve"> </w:t>
+      </w:r>
+      <w:r>
+        <w:t xml:space="preserve">An Automated Method</w:t>
+      </w:r>
+      <w:r>
+        <w:t xml:space="preserve"> </w:t>
+      </w:r>
+      <w:r>
+        <w:t xml:space="preserve">for</w:t>
+      </w:r>
+      <w:r>
+        <w:t xml:space="preserve"> </w:t>
+      </w:r>
+      <w:r>
+        <w:t xml:space="preserve">Intermodal Segmentation Analysis</w:t>
+      </w:r>
+      <w:r>
+        <w:t xml:space="preserve"> </w:t>
+      </w:r>
+      <w:r>
+        <w:t xml:space="preserve">of</w:t>
+      </w:r>
+      <w:r>
+        <w:t xml:space="preserve"> </w:t>
+      </w:r>
+      <w:r>
+        <w:t xml:space="preserve">Multiple Sclerosis Brain Lesions</w:t>
+      </w:r>
+      <w:r>
+        <w:t xml:space="preserve">. J Neuroimaging 28, 389–398.</w:t>
+      </w:r>
+      <w:r>
+        <w:t xml:space="preserve"> </w:t>
+      </w:r>
+      <w:hyperlink r:id="rId46">
+        <w:r>
+          <w:rPr>
+            <w:rStyle w:val="Hyperlink"/>
+          </w:rPr>
+          <w:t xml:space="preserve">https://doi.org/10.1111/jon.12506</w:t>
+        </w:r>
+      </w:hyperlink>
+    </w:p>
+    <w:bookmarkEnd w:id="47"/>
+    <w:bookmarkStart w:id="49" w:name="ref-vandekar_subject-level_2016"/>
+    <w:p>
+      <w:pPr>
+        <w:pStyle w:val="Bibliography"/>
+      </w:pPr>
+      <w:r>
+        <w:t xml:space="preserve">Vandekar, S.N., Shinohara, R.T., Raznahan, A., Hopson, R.D., Roalf, D.R., Ruparel, K., Gur, R.C., Gur, R.E., Satterthwaite, T.D., 2016. Subject-level</w:t>
+      </w:r>
+      <w:r>
+        <w:t xml:space="preserve"> </w:t>
+      </w:r>
+      <w:r>
+        <w:t xml:space="preserve">Measurement</w:t>
+      </w:r>
+      <w:r>
+        <w:t xml:space="preserve"> </w:t>
+      </w:r>
+      <w:r>
+        <w:t xml:space="preserve">of</w:t>
+      </w:r>
+      <w:r>
+        <w:t xml:space="preserve"> </w:t>
+      </w:r>
+      <w:r>
+        <w:t xml:space="preserve">Local</w:t>
+      </w:r>
+      <w:r>
+        <w:t xml:space="preserve"> </w:t>
+      </w:r>
+      <w:r>
+        <w:t xml:space="preserve">Cortical</w:t>
+      </w:r>
+      <w:r>
+        <w:t xml:space="preserve"> </w:t>
+      </w:r>
+      <w:r>
+        <w:t xml:space="preserve">Coupling</w:t>
+      </w:r>
+      <w:r>
+        <w:t xml:space="preserve">. NeuroImage 133, 88–97.</w:t>
+      </w:r>
+      <w:r>
+        <w:t xml:space="preserve"> </w:t>
+      </w:r>
+      <w:hyperlink r:id="rId48">
+        <w:r>
+          <w:rPr>
+            <w:rStyle w:val="Hyperlink"/>
+          </w:rPr>
+          <w:t xml:space="preserve">https://doi.org/10.1016/j.neuroimage.2016.03.002</w:t>
+        </w:r>
+      </w:hyperlink>
+    </w:p>
+    <w:bookmarkEnd w:id="49"/>
+    <w:bookmarkEnd w:id="50"/>
+    <w:bookmarkEnd w:id="51"/>
     <w:sectPr>
       <w:pgSz w:h="15840" w:w="12240"/>
       <w:pgMar w:bottom="1440" w:footer="720" w:gutter="0" w:header="720" w:left="1440" w:right="1440" w:top="1440"/>
@@ -1787,9 +2974,10 @@
     <w:basedOn w:val="Normal"/>
     <w:link w:val="BodyTextChar"/>
     <w:qFormat/>
-    <w:rsid w:val="00E01B23"/>
+    <w:rsid w:val="001815CE"/>
     <w:pPr>
       <w:spacing w:line="360" w:lineRule="auto"/>
+      <w:ind w:firstLine="720"/>
     </w:pPr>
   </w:style>
   <w:style w:customStyle="1" w:styleId="FirstParagraph" w:type="paragraph">
@@ -1797,7 +2985,7 @@
     <w:basedOn w:val="BodyText"/>
     <w:next w:val="BodyText"/>
     <w:qFormat/>
-    <w:rsid w:val="00E01B23"/>
+    <w:rsid w:val="001815CE"/>
   </w:style>
   <w:style w:customStyle="1" w:styleId="Compact" w:type="paragraph">
     <w:name w:val="Compact"/>
@@ -2365,7 +3553,7 @@
     <w:name w:val="Body Text Char"/>
     <w:basedOn w:val="DefaultParagraphFont"/>
     <w:link w:val="BodyText"/>
-    <w:rsid w:val="00E01B23"/>
+    <w:rsid w:val="001815CE"/>
     <w:rPr>
       <w:rFonts w:ascii="Arial" w:cs="Arial" w:hAnsi="Arial"/>
     </w:rPr>

</xml_diff>